<commit_message>
Convert breath_bpm and heart_bpm into interger
</commit_message>
<xml_diff>
--- a/doc/Deploy_TCP_Server_UI.docx
+++ b/doc/Deploy_TCP_Server_UI.docx
@@ -1044,7 +1044,14 @@
         <w:t>_v1.0.</w:t>
       </w:r>
       <w:r>
-        <w:t xml:space="preserve">1 to </w:t>
+        <w:rPr>
+          <w:b/>
+          <w:bCs/>
+        </w:rPr>
+        <w:t>2</w:t>
+      </w:r>
+      <w:r>
+        <w:t xml:space="preserve"> to </w:t>
       </w:r>
       <w:r>
         <w:t>test.</w:t>
@@ -1072,7 +1079,10 @@
               <w:ind w:left="0" w:firstLine="0"/>
             </w:pPr>
             <w:r>
-              <w:t>git checkout dev_v1.0.1</w:t>
+              <w:t>git checkout dev_v1.0.</w:t>
+            </w:r>
+            <w:r>
+              <w:t>2</w:t>
             </w:r>
           </w:p>
         </w:tc>
@@ -6130,6 +6140,7 @@
   <w:style w:type="character" w:default="1" w:styleId="DefaultParagraphFont">
     <w:name w:val="Default Paragraph Font"/>
     <w:uiPriority w:val="1"/>
+    <w:semiHidden/>
     <w:unhideWhenUsed/>
   </w:style>
   <w:style w:type="table" w:default="1" w:styleId="TableNormal">

</xml_diff>